<commit_message>
updated use case 3
</commit_message>
<xml_diff>
--- a/Lab 1 Deliverables/Use Case 3 View House Details.docx
+++ b/Lab 1 Deliverables/Use Case 3 View House Details.docx
@@ -246,13 +246,10 @@
           </w:tcPr>
           <w:p>
             <w:r>
-              <w:t>2</w:t>
-            </w:r>
-            <w:r>
-              <w:t>9</w:t>
-            </w:r>
-            <w:r>
-              <w:t>/01/2023</w:t>
+              <w:t>01/02</w:t>
+            </w:r>
+            <w:r>
+              <w:t>/2023</w:t>
             </w:r>
           </w:p>
         </w:tc>
@@ -398,37 +395,7 @@
           </w:tcPr>
           <w:p>
             <w:r>
-              <w:t xml:space="preserve">Buyer must have entered </w:t>
-            </w:r>
-            <w:r>
-              <w:t>Housing District</w:t>
-            </w:r>
-            <w:r>
-              <w:t xml:space="preserve"> and</w:t>
-            </w:r>
-            <w:r>
-              <w:t xml:space="preserve"> </w:t>
-            </w:r>
-            <w:r>
-              <w:t>s</w:t>
-            </w:r>
-            <w:r>
-              <w:t>elect</w:t>
-            </w:r>
-            <w:r>
-              <w:t>ed</w:t>
-            </w:r>
-            <w:r>
-              <w:t xml:space="preserve"> Town and House Type</w:t>
-            </w:r>
-            <w:r>
-              <w:t xml:space="preserve">. Seller must have entered Postal Code and House Type. User (Buyer &amp; Seller) must click on an icon on the map to view the house </w:t>
-            </w:r>
-            <w:r>
-              <w:t xml:space="preserve">details </w:t>
-            </w:r>
-            <w:r>
-              <w:t>of the selected house.</w:t>
+              <w:t>Buyer must have entered Housing District and selected Town and House Type. Seller must have entered Postal Code and House Type. User (Buyer &amp; Seller) must click on an icon on the map to view the house details of the selected house.</w:t>
             </w:r>
           </w:p>
         </w:tc>
@@ -586,25 +553,27 @@
             </w:tcBorders>
           </w:tcPr>
           <w:p>
-            <w:r>
-              <w:t xml:space="preserve">Buyer clicks on “Buy a house” -&gt; Enters Housing District, Selects </w:t>
-            </w:r>
-            <w:proofErr w:type="gramStart"/>
-            <w:r>
-              <w:t>Town</w:t>
-            </w:r>
-            <w:proofErr w:type="gramEnd"/>
-            <w:r>
-              <w:t xml:space="preserve"> and House Type -&gt; Buyer clicks on an icon on the map -&gt; Buyer views housing </w:t>
-            </w:r>
-            <w:r>
-              <w:t>details</w:t>
-            </w:r>
-            <w:r>
-              <w:br/>
-            </w:r>
-            <w:r>
-              <w:t>Seller clicks on “Sell a house” -&gt; Enters Postal Code and House Type -&gt; Seller clicks on an icon on the map -&gt; Seller views housing details</w:t>
+            <w:pPr>
+              <w:pStyle w:val="ListParagraph"/>
+              <w:numPr>
+                <w:ilvl w:val="0"/>
+                <w:numId w:val="1"/>
+              </w:numPr>
+            </w:pPr>
+            <w:r>
+              <w:t>User clicks on an icon on the map</w:t>
+            </w:r>
+          </w:p>
+          <w:p>
+            <w:pPr>
+              <w:pStyle w:val="ListParagraph"/>
+              <w:numPr>
+                <w:ilvl w:val="0"/>
+                <w:numId w:val="1"/>
+              </w:numPr>
+            </w:pPr>
+            <w:r>
+              <w:t>User views Housing Details</w:t>
             </w:r>
           </w:p>
         </w:tc>
@@ -680,11 +649,13 @@
           </w:tcPr>
           <w:p>
             <w:r>
-              <w:t>Buyer did not enter Housing District or did not select Town and House Type (Missing Field Error) -&gt; Message to prompt user to enter data fully</w:t>
-            </w:r>
-            <w:r>
-              <w:br/>
-              <w:t>Seller entered invalid postal code -&gt; Error message is given to user</w:t>
+              <w:t xml:space="preserve">Icons on the map might not display </w:t>
+            </w:r>
+            <w:r>
+              <w:t>properly or</w:t>
+            </w:r>
+            <w:r>
+              <w:t xml:space="preserve"> clicking on the icon might not present any Housing Details if the Google Maps API Network is down.</w:t>
             </w:r>
           </w:p>
         </w:tc>
@@ -864,6 +835,100 @@
     </w:sectPr>
   </w:body>
 </w:document>
+</file>
+
+<file path=word/numbering.xml><?xml version="1.0" encoding="utf-8"?>
+<w:numbering xmlns:wpc="http://schemas.microsoft.com/office/word/2010/wordprocessingCanvas" xmlns:cx="http://schemas.microsoft.com/office/drawing/2014/chartex" xmlns:cx1="http://schemas.microsoft.com/office/drawing/2015/9/8/chartex" xmlns:cx2="http://schemas.microsoft.com/office/drawing/2015/10/21/chartex" xmlns:cx3="http://schemas.microsoft.com/office/drawing/2016/5/9/chartex" xmlns:cx4="http://schemas.microsoft.com/office/drawing/2016/5/10/chartex" xmlns:cx5="http://schemas.microsoft.com/office/drawing/2016/5/11/chartex" xmlns:cx6="http://schemas.microsoft.com/office/drawing/2016/5/12/chartex" xmlns:cx7="http://schemas.microsoft.com/office/drawing/2016/5/13/chartex" xmlns:cx8="http://schemas.microsoft.com/office/drawing/2016/5/14/chartex" xmlns:mc="http://schemas.openxmlformats.org/markup-compatibility/2006" xmlns:aink="http://schemas.microsoft.com/office/drawing/2016/ink" xmlns:am3d="http://schemas.microsoft.com/office/drawing/2017/model3d" xmlns:o="urn:schemas-microsoft-com:office:office" xmlns:oel="http://schemas.microsoft.com/office/2019/extlst" xmlns:r="http://schemas.openxmlformats.org/officeDocument/2006/relationships" xmlns:m="http://schemas.openxmlformats.org/officeDocument/2006/math" xmlns:v="urn:schemas-microsoft-com:vml" xmlns:wp14="http://schemas.microsoft.com/office/word/2010/wordprocessingDrawing" xmlns:wp="http://schemas.openxmlformats.org/drawingml/2006/wordprocessingDrawing" xmlns:w10="urn:schemas-microsoft-com:office:word" xmlns:w="http://schemas.openxmlformats.org/wordprocessingml/2006/main" xmlns:w14="http://schemas.microsoft.com/office/word/2010/wordml" xmlns:w15="http://schemas.microsoft.com/office/word/2012/wordml" xmlns:w16cex="http://schemas.microsoft.com/office/word/2018/wordml/cex" xmlns:w16cid="http://schemas.microsoft.com/office/word/2016/wordml/cid" xmlns:w16="http://schemas.microsoft.com/office/word/2018/wordml" xmlns:w16sdtdh="http://schemas.microsoft.com/office/word/2020/wordml/sdtdatahash" xmlns:w16se="http://schemas.microsoft.com/office/word/2015/wordml/symex" xmlns:wpg="http://schemas.microsoft.com/office/word/2010/wordprocessingGroup" xmlns:wpi="http://schemas.microsoft.com/office/word/2010/wordprocessingInk" xmlns:wne="http://schemas.microsoft.com/office/word/2006/wordml" xmlns:wps="http://schemas.microsoft.com/office/word/2010/wordprocessingShape" mc:Ignorable="w14 w15 w16se w16cid w16 w16cex w16sdtdh wp14">
+  <w:abstractNum w:abstractNumId="0" w15:restartNumberingAfterBreak="0">
+    <w:nsid w:val="47C93AC0"/>
+    <w:multiLevelType w:val="hybridMultilevel"/>
+    <w:tmpl w:val="246208E2"/>
+    <w:lvl w:ilvl="0" w:tplc="4809000F">
+      <w:start w:val="1"/>
+      <w:numFmt w:val="decimal"/>
+      <w:lvlText w:val="%1."/>
+      <w:lvlJc w:val="left"/>
+      <w:pPr>
+        <w:ind w:left="720" w:hanging="360"/>
+      </w:pPr>
+    </w:lvl>
+    <w:lvl w:ilvl="1" w:tplc="48090019" w:tentative="1">
+      <w:start w:val="1"/>
+      <w:numFmt w:val="lowerLetter"/>
+      <w:lvlText w:val="%2."/>
+      <w:lvlJc w:val="left"/>
+      <w:pPr>
+        <w:ind w:left="1440" w:hanging="360"/>
+      </w:pPr>
+    </w:lvl>
+    <w:lvl w:ilvl="2" w:tplc="4809001B" w:tentative="1">
+      <w:start w:val="1"/>
+      <w:numFmt w:val="lowerRoman"/>
+      <w:lvlText w:val="%3."/>
+      <w:lvlJc w:val="right"/>
+      <w:pPr>
+        <w:ind w:left="2160" w:hanging="180"/>
+      </w:pPr>
+    </w:lvl>
+    <w:lvl w:ilvl="3" w:tplc="4809000F" w:tentative="1">
+      <w:start w:val="1"/>
+      <w:numFmt w:val="decimal"/>
+      <w:lvlText w:val="%4."/>
+      <w:lvlJc w:val="left"/>
+      <w:pPr>
+        <w:ind w:left="2880" w:hanging="360"/>
+      </w:pPr>
+    </w:lvl>
+    <w:lvl w:ilvl="4" w:tplc="48090019" w:tentative="1">
+      <w:start w:val="1"/>
+      <w:numFmt w:val="lowerLetter"/>
+      <w:lvlText w:val="%5."/>
+      <w:lvlJc w:val="left"/>
+      <w:pPr>
+        <w:ind w:left="3600" w:hanging="360"/>
+      </w:pPr>
+    </w:lvl>
+    <w:lvl w:ilvl="5" w:tplc="4809001B" w:tentative="1">
+      <w:start w:val="1"/>
+      <w:numFmt w:val="lowerRoman"/>
+      <w:lvlText w:val="%6."/>
+      <w:lvlJc w:val="right"/>
+      <w:pPr>
+        <w:ind w:left="4320" w:hanging="180"/>
+      </w:pPr>
+    </w:lvl>
+    <w:lvl w:ilvl="6" w:tplc="4809000F" w:tentative="1">
+      <w:start w:val="1"/>
+      <w:numFmt w:val="decimal"/>
+      <w:lvlText w:val="%7."/>
+      <w:lvlJc w:val="left"/>
+      <w:pPr>
+        <w:ind w:left="5040" w:hanging="360"/>
+      </w:pPr>
+    </w:lvl>
+    <w:lvl w:ilvl="7" w:tplc="48090019" w:tentative="1">
+      <w:start w:val="1"/>
+      <w:numFmt w:val="lowerLetter"/>
+      <w:lvlText w:val="%8."/>
+      <w:lvlJc w:val="left"/>
+      <w:pPr>
+        <w:ind w:left="5760" w:hanging="360"/>
+      </w:pPr>
+    </w:lvl>
+    <w:lvl w:ilvl="8" w:tplc="4809001B" w:tentative="1">
+      <w:start w:val="1"/>
+      <w:numFmt w:val="lowerRoman"/>
+      <w:lvlText w:val="%9."/>
+      <w:lvlJc w:val="right"/>
+      <w:pPr>
+        <w:ind w:left="6480" w:hanging="180"/>
+      </w:pPr>
+    </w:lvl>
+  </w:abstractNum>
+  <w:num w:numId="1" w16cid:durableId="1984044328">
+    <w:abstractNumId w:val="0"/>
+  </w:num>
+</w:numbering>
 </file>
 
 <file path=word/styles.xml><?xml version="1.0" encoding="utf-8"?>
@@ -1301,6 +1366,17 @@
     <w:semiHidden/>
     <w:unhideWhenUsed/>
   </w:style>
+  <w:style w:type="paragraph" w:styleId="ListParagraph">
+    <w:name w:val="List Paragraph"/>
+    <w:basedOn w:val="Normal"/>
+    <w:uiPriority w:val="34"/>
+    <w:qFormat/>
+    <w:rsid w:val="003A24E5"/>
+    <w:pPr>
+      <w:ind w:left="720"/>
+      <w:contextualSpacing/>
+    </w:pPr>
+  </w:style>
 </w:styles>
 </file>
 

</xml_diff>